<commit_message>
Minutes for 1st meeting
</commit_message>
<xml_diff>
--- a/PreProject/meetingMin1.docx
+++ b/PreProject/meetingMin1.docx
@@ -496,159 +496,157 @@
         </w:rPr>
         <w:t>Currently no roadblocks to note.</w:t>
       </w:r>
+    </w:p>
+    <w:p>
+      <w:pPr>
+        <w:spacing w:before="100" w:beforeAutospacing="1" w:after="100" w:afterAutospacing="1" w:line="240" w:lineRule="auto"/>
+        <w:rPr>
+          <w:rFonts w:ascii="Times New Roman" w:eastAsia="Times New Roman" w:hAnsi="Times New Roman" w:cs="Times New Roman"/>
+          <w:sz w:val="24"/>
+          <w:szCs w:val="24"/>
+          <w:lang w:eastAsia="en-CA"/>
+        </w:rPr>
+      </w:pPr>
+    </w:p>
+    <w:p>
+      <w:pPr>
+        <w:spacing w:before="100" w:beforeAutospacing="1" w:after="100" w:afterAutospacing="1" w:line="240" w:lineRule="auto"/>
+        <w:ind w:left="720"/>
+        <w:rPr>
+          <w:rFonts w:ascii="Times New Roman" w:eastAsia="Times New Roman" w:hAnsi="Times New Roman" w:cs="Times New Roman"/>
+          <w:sz w:val="24"/>
+          <w:szCs w:val="24"/>
+          <w:lang w:eastAsia="en-CA"/>
+        </w:rPr>
+      </w:pPr>
+    </w:p>
+    <w:p>
+      <w:pPr>
+        <w:spacing w:before="100" w:beforeAutospacing="1" w:after="100" w:afterAutospacing="1" w:line="240" w:lineRule="auto"/>
+        <w:ind w:left="720"/>
+        <w:rPr>
+          <w:rFonts w:ascii="Times New Roman" w:eastAsia="Times New Roman" w:hAnsi="Times New Roman" w:cs="Times New Roman"/>
+          <w:sz w:val="24"/>
+          <w:szCs w:val="24"/>
+          <w:lang w:eastAsia="en-CA"/>
+        </w:rPr>
+      </w:pPr>
+      <w:r>
+        <w:rPr>
+          <w:rFonts w:ascii="Times New Roman" w:eastAsia="Times New Roman" w:hAnsi="Times New Roman" w:cs="Times New Roman"/>
+          <w:sz w:val="24"/>
+          <w:szCs w:val="24"/>
+          <w:lang w:eastAsia="en-CA"/>
+        </w:rPr>
+        <w:t>Decided which platform the project will be done in, which is unity C#.</w:t>
+      </w:r>
+    </w:p>
+    <w:p>
+      <w:pPr>
+        <w:spacing w:before="100" w:beforeAutospacing="1" w:after="100" w:afterAutospacing="1" w:line="240" w:lineRule="auto"/>
+        <w:ind w:left="720"/>
+        <w:rPr>
+          <w:rFonts w:ascii="Times New Roman" w:eastAsia="Times New Roman" w:hAnsi="Times New Roman" w:cs="Times New Roman"/>
+          <w:sz w:val="24"/>
+          <w:szCs w:val="24"/>
+          <w:lang w:eastAsia="en-CA"/>
+        </w:rPr>
+      </w:pPr>
+      <w:r>
+        <w:rPr>
+          <w:rFonts w:ascii="Times New Roman" w:eastAsia="Times New Roman" w:hAnsi="Times New Roman" w:cs="Times New Roman"/>
+          <w:sz w:val="24"/>
+          <w:szCs w:val="24"/>
+          <w:lang w:eastAsia="en-CA"/>
+        </w:rPr>
+        <w:t>Coltin: will be doing most of the UI work down the road.</w:t>
+      </w:r>
+    </w:p>
+    <w:p>
+      <w:pPr>
+        <w:spacing w:before="100" w:beforeAutospacing="1" w:after="100" w:afterAutospacing="1" w:line="240" w:lineRule="auto"/>
+        <w:ind w:left="720"/>
+        <w:rPr>
+          <w:rFonts w:ascii="Times New Roman" w:eastAsia="Times New Roman" w:hAnsi="Times New Roman" w:cs="Times New Roman"/>
+          <w:sz w:val="24"/>
+          <w:szCs w:val="24"/>
+          <w:lang w:eastAsia="en-CA"/>
+        </w:rPr>
+      </w:pPr>
+      <w:r>
+        <w:rPr>
+          <w:rFonts w:ascii="Times New Roman" w:eastAsia="Times New Roman" w:hAnsi="Times New Roman" w:cs="Times New Roman"/>
+          <w:sz w:val="24"/>
+          <w:szCs w:val="24"/>
+          <w:lang w:eastAsia="en-CA"/>
+        </w:rPr>
+        <w:t>Ben and Jes: will be doing most of the C# scripts</w:t>
+      </w:r>
+    </w:p>
+    <w:p>
+      <w:pPr>
+        <w:spacing w:before="100" w:beforeAutospacing="1" w:after="100" w:afterAutospacing="1" w:line="240" w:lineRule="auto"/>
+        <w:ind w:left="720"/>
+        <w:rPr>
+          <w:rFonts w:ascii="Times New Roman" w:eastAsia="Times New Roman" w:hAnsi="Times New Roman" w:cs="Times New Roman"/>
+          <w:sz w:val="24"/>
+          <w:szCs w:val="24"/>
+          <w:lang w:eastAsia="en-CA"/>
+        </w:rPr>
+      </w:pPr>
+    </w:p>
+    <w:p>
+      <w:pPr>
+        <w:spacing w:before="100" w:beforeAutospacing="1" w:after="100" w:afterAutospacing="1" w:line="240" w:lineRule="auto"/>
+        <w:ind w:left="720"/>
+        <w:rPr>
+          <w:rFonts w:ascii="Times New Roman" w:eastAsia="Times New Roman" w:hAnsi="Times New Roman" w:cs="Times New Roman"/>
+          <w:sz w:val="24"/>
+          <w:szCs w:val="24"/>
+          <w:lang w:eastAsia="en-CA"/>
+        </w:rPr>
+      </w:pPr>
+      <w:r>
+        <w:rPr>
+          <w:rFonts w:ascii="Times New Roman" w:eastAsia="Times New Roman" w:hAnsi="Times New Roman" w:cs="Times New Roman"/>
+          <w:sz w:val="24"/>
+          <w:szCs w:val="24"/>
+          <w:lang w:eastAsia="en-CA"/>
+        </w:rPr>
+        <w:t>Summary:</w:t>
+      </w:r>
+    </w:p>
+    <w:p>
+      <w:pPr>
+        <w:spacing w:before="100" w:beforeAutospacing="1" w:after="100" w:afterAutospacing="1" w:line="240" w:lineRule="auto"/>
+        <w:ind w:left="720"/>
+        <w:rPr>
+          <w:rFonts w:ascii="Times New Roman" w:eastAsia="Times New Roman" w:hAnsi="Times New Roman" w:cs="Times New Roman"/>
+          <w:sz w:val="24"/>
+          <w:szCs w:val="24"/>
+          <w:lang w:eastAsia="en-CA"/>
+        </w:rPr>
+      </w:pPr>
+      <w:r>
+        <w:rPr>
+          <w:rFonts w:ascii="Times New Roman" w:eastAsia="Times New Roman" w:hAnsi="Times New Roman" w:cs="Times New Roman"/>
+          <w:sz w:val="24"/>
+          <w:szCs w:val="24"/>
+          <w:lang w:eastAsia="en-CA"/>
+        </w:rPr>
+        <w:t xml:space="preserve">The project schedule, burndown chart </w:t>
+      </w:r>
       <w:bookmarkStart w:id="0" w:name="_GoBack"/>
       <w:bookmarkEnd w:id="0"/>
-    </w:p>
-    <w:p>
-      <w:pPr>
-        <w:spacing w:before="100" w:beforeAutospacing="1" w:after="100" w:afterAutospacing="1" w:line="240" w:lineRule="auto"/>
-        <w:rPr>
-          <w:rFonts w:ascii="Times New Roman" w:eastAsia="Times New Roman" w:hAnsi="Times New Roman" w:cs="Times New Roman"/>
-          <w:sz w:val="24"/>
-          <w:szCs w:val="24"/>
-          <w:lang w:eastAsia="en-CA"/>
-        </w:rPr>
-      </w:pPr>
-    </w:p>
-    <w:p>
-      <w:pPr>
-        <w:spacing w:before="100" w:beforeAutospacing="1" w:after="100" w:afterAutospacing="1" w:line="240" w:lineRule="auto"/>
-        <w:ind w:left="720"/>
-        <w:rPr>
-          <w:rFonts w:ascii="Times New Roman" w:eastAsia="Times New Roman" w:hAnsi="Times New Roman" w:cs="Times New Roman"/>
-          <w:sz w:val="24"/>
-          <w:szCs w:val="24"/>
-          <w:lang w:eastAsia="en-CA"/>
-        </w:rPr>
-      </w:pPr>
-    </w:p>
-    <w:p>
-      <w:pPr>
-        <w:spacing w:before="100" w:beforeAutospacing="1" w:after="100" w:afterAutospacing="1" w:line="240" w:lineRule="auto"/>
-        <w:ind w:left="720"/>
-        <w:rPr>
-          <w:rFonts w:ascii="Times New Roman" w:eastAsia="Times New Roman" w:hAnsi="Times New Roman" w:cs="Times New Roman"/>
-          <w:sz w:val="24"/>
-          <w:szCs w:val="24"/>
-          <w:lang w:eastAsia="en-CA"/>
-        </w:rPr>
-      </w:pPr>
-      <w:r>
-        <w:rPr>
-          <w:rFonts w:ascii="Times New Roman" w:eastAsia="Times New Roman" w:hAnsi="Times New Roman" w:cs="Times New Roman"/>
-          <w:sz w:val="24"/>
-          <w:szCs w:val="24"/>
-          <w:lang w:eastAsia="en-CA"/>
-        </w:rPr>
-        <w:t>Decided which platform the project will be done in, which is unity C#.</w:t>
-      </w:r>
-    </w:p>
-    <w:p>
-      <w:pPr>
-        <w:spacing w:before="100" w:beforeAutospacing="1" w:after="100" w:afterAutospacing="1" w:line="240" w:lineRule="auto"/>
-        <w:ind w:left="720"/>
-        <w:rPr>
-          <w:rFonts w:ascii="Times New Roman" w:eastAsia="Times New Roman" w:hAnsi="Times New Roman" w:cs="Times New Roman"/>
-          <w:sz w:val="24"/>
-          <w:szCs w:val="24"/>
-          <w:lang w:eastAsia="en-CA"/>
-        </w:rPr>
-      </w:pPr>
-      <w:r>
-        <w:rPr>
-          <w:rFonts w:ascii="Times New Roman" w:eastAsia="Times New Roman" w:hAnsi="Times New Roman" w:cs="Times New Roman"/>
-          <w:sz w:val="24"/>
-          <w:szCs w:val="24"/>
-          <w:lang w:eastAsia="en-CA"/>
-        </w:rPr>
-        <w:t>Coltin: will be doing most of the UI work down the road.</w:t>
-      </w:r>
-    </w:p>
-    <w:p>
-      <w:pPr>
-        <w:spacing w:before="100" w:beforeAutospacing="1" w:after="100" w:afterAutospacing="1" w:line="240" w:lineRule="auto"/>
-        <w:ind w:left="720"/>
-        <w:rPr>
-          <w:rFonts w:ascii="Times New Roman" w:eastAsia="Times New Roman" w:hAnsi="Times New Roman" w:cs="Times New Roman"/>
-          <w:sz w:val="24"/>
-          <w:szCs w:val="24"/>
-          <w:lang w:eastAsia="en-CA"/>
-        </w:rPr>
-      </w:pPr>
-      <w:r>
-        <w:rPr>
-          <w:rFonts w:ascii="Times New Roman" w:eastAsia="Times New Roman" w:hAnsi="Times New Roman" w:cs="Times New Roman"/>
-          <w:sz w:val="24"/>
-          <w:szCs w:val="24"/>
-          <w:lang w:eastAsia="en-CA"/>
-        </w:rPr>
-        <w:t>Ben and Jes: will be doing most of the C# scripts</w:t>
-      </w:r>
-    </w:p>
-    <w:p>
-      <w:pPr>
-        <w:spacing w:before="100" w:beforeAutospacing="1" w:after="100" w:afterAutospacing="1" w:line="240" w:lineRule="auto"/>
-        <w:ind w:left="720"/>
-        <w:rPr>
-          <w:rFonts w:ascii="Times New Roman" w:eastAsia="Times New Roman" w:hAnsi="Times New Roman" w:cs="Times New Roman"/>
-          <w:sz w:val="24"/>
-          <w:szCs w:val="24"/>
-          <w:lang w:eastAsia="en-CA"/>
-        </w:rPr>
-      </w:pPr>
-    </w:p>
-    <w:p>
-      <w:pPr>
-        <w:spacing w:before="100" w:beforeAutospacing="1" w:after="100" w:afterAutospacing="1" w:line="240" w:lineRule="auto"/>
-        <w:ind w:left="720"/>
-        <w:rPr>
-          <w:rFonts w:ascii="Times New Roman" w:eastAsia="Times New Roman" w:hAnsi="Times New Roman" w:cs="Times New Roman"/>
-          <w:sz w:val="24"/>
-          <w:szCs w:val="24"/>
-          <w:lang w:eastAsia="en-CA"/>
-        </w:rPr>
-      </w:pPr>
-      <w:r>
-        <w:rPr>
-          <w:rFonts w:ascii="Times New Roman" w:eastAsia="Times New Roman" w:hAnsi="Times New Roman" w:cs="Times New Roman"/>
-          <w:sz w:val="24"/>
-          <w:szCs w:val="24"/>
-          <w:lang w:eastAsia="en-CA"/>
-        </w:rPr>
-        <w:t>Summary:</w:t>
-      </w:r>
-    </w:p>
-    <w:p>
-      <w:pPr>
-        <w:spacing w:before="100" w:beforeAutospacing="1" w:after="100" w:afterAutospacing="1" w:line="240" w:lineRule="auto"/>
-        <w:ind w:left="720"/>
-        <w:rPr>
-          <w:rFonts w:ascii="Times New Roman" w:eastAsia="Times New Roman" w:hAnsi="Times New Roman" w:cs="Times New Roman"/>
-          <w:sz w:val="24"/>
-          <w:szCs w:val="24"/>
-          <w:lang w:eastAsia="en-CA"/>
-        </w:rPr>
-      </w:pPr>
-      <w:r>
-        <w:rPr>
-          <w:rFonts w:ascii="Times New Roman" w:eastAsia="Times New Roman" w:hAnsi="Times New Roman" w:cs="Times New Roman"/>
-          <w:sz w:val="24"/>
-          <w:szCs w:val="24"/>
-          <w:lang w:eastAsia="en-CA"/>
-        </w:rPr>
-        <w:t xml:space="preserve">The project schedule, burndown chart </w:t>
-      </w:r>
-      <w:proofErr w:type="gramStart"/>
-      <w:r>
-        <w:rPr>
-          <w:rFonts w:ascii="Times New Roman" w:eastAsia="Times New Roman" w:hAnsi="Times New Roman" w:cs="Times New Roman"/>
-          <w:sz w:val="24"/>
-          <w:szCs w:val="24"/>
-          <w:lang w:eastAsia="en-CA"/>
-        </w:rPr>
-        <w:t>were</w:t>
-      </w:r>
-      <w:proofErr w:type="gramEnd"/>
+      <w:r>
+        <w:rPr>
+          <w:rFonts w:ascii="Times New Roman" w:eastAsia="Times New Roman" w:hAnsi="Times New Roman" w:cs="Times New Roman"/>
+          <w:sz w:val="24"/>
+          <w:szCs w:val="24"/>
+          <w:lang w:eastAsia="en-CA"/>
+        </w:rPr>
+        <w:t>was</w:t>
+      </w:r>
       <w:r>
         <w:rPr>
           <w:rFonts w:ascii="Times New Roman" w:eastAsia="Times New Roman" w:hAnsi="Times New Roman" w:cs="Times New Roman"/>

</xml_diff>